<commit_message>
Fast Fertig, Nur Dokumentation Vervollständigen
</commit_message>
<xml_diff>
--- a/doc/M138 Projekt.docx
+++ b/doc/M138 Projekt.docx
@@ -703,7 +703,6 @@
     </w:p>
     <w:p>
       <w:pPr>
-        <w:jc w:val="center"/>
         <w:rPr>
           <w:sz w:val="60"/>
           <w:szCs w:val="60"/>
@@ -713,7 +712,6 @@
     </w:p>
     <w:p>
       <w:pPr>
-        <w:jc w:val="center"/>
         <w:rPr>
           <w:sz w:val="60"/>
           <w:szCs w:val="60"/>
@@ -723,7 +721,6 @@
     </w:p>
     <w:p>
       <w:pPr>
-        <w:jc w:val="center"/>
         <w:rPr>
           <w:sz w:val="60"/>
           <w:szCs w:val="60"/>
@@ -733,7 +730,6 @@
     </w:p>
     <w:p>
       <w:pPr>
-        <w:jc w:val="center"/>
         <w:rPr>
           <w:sz w:val="60"/>
           <w:szCs w:val="60"/>
@@ -743,7 +739,6 @@
     </w:p>
     <w:p>
       <w:pPr>
-        <w:jc w:val="center"/>
         <w:rPr>
           <w:sz w:val="60"/>
           <w:szCs w:val="60"/>
@@ -753,7 +748,6 @@
     </w:p>
     <w:p>
       <w:pPr>
-        <w:jc w:val="center"/>
         <w:rPr>
           <w:sz w:val="60"/>
           <w:szCs w:val="60"/>
@@ -763,7 +757,6 @@
     </w:p>
     <w:p>
       <w:pPr>
-        <w:jc w:val="center"/>
         <w:rPr>
           <w:sz w:val="60"/>
           <w:szCs w:val="60"/>
@@ -773,7 +766,6 @@
     </w:p>
     <w:p>
       <w:pPr>
-        <w:jc w:val="center"/>
         <w:rPr>
           <w:sz w:val="60"/>
           <w:szCs w:val="60"/>
@@ -783,6 +775,24 @@
     </w:p>
     <w:p>
       <w:pPr>
+        <w:rPr>
+          <w:sz w:val="60"/>
+          <w:szCs w:val="60"/>
+          <w:lang w:val="de-CH"/>
+        </w:rPr>
+      </w:pPr>
+    </w:p>
+    <w:p>
+      <w:pPr>
+        <w:rPr>
+          <w:sz w:val="60"/>
+          <w:szCs w:val="60"/>
+          <w:lang w:val="de-CH"/>
+        </w:rPr>
+      </w:pPr>
+    </w:p>
+    <w:p>
+      <w:pPr>
         <w:pStyle w:val="Heading1"/>
         <w:rPr>
           <w:lang w:val="de-CH"/>
@@ -793,6 +803,7 @@
         <w:rPr>
           <w:lang w:val="de-CH"/>
         </w:rPr>
+        <w:lastRenderedPageBreak/>
         <w:t>Einleitung</w:t>
       </w:r>
       <w:bookmarkEnd w:id="0"/>
@@ -909,7 +920,6 @@
         <w:rPr>
           <w:lang w:val="de-CH"/>
         </w:rPr>
-        <w:lastRenderedPageBreak/>
         <w:t>Zweck des Dokuments</w:t>
       </w:r>
     </w:p>
@@ -923,15 +933,64 @@
         <w:rPr>
           <w:lang w:val="de-CH"/>
         </w:rPr>
-        <w:t>Mit dieser Dokumentation sollten Andere Entwickler das Programm testen und weiter entwickeln können.</w:t>
-      </w:r>
-    </w:p>
-    <w:p>
-      <w:pPr>
-        <w:rPr>
-          <w:lang w:val="de-CH"/>
-        </w:rPr>
-      </w:pPr>
+        <w:t>Mit dieser Dokumentation</w:t>
+      </w:r>
+      <w:r>
+        <w:rPr>
+          <w:lang w:val="de-CH"/>
+        </w:rPr>
+        <w:t xml:space="preserve"> beinhaltet </w:t>
+      </w:r>
+      <w:proofErr w:type="gramStart"/>
+      <w:r>
+        <w:rPr>
+          <w:lang w:val="de-CH"/>
+        </w:rPr>
+        <w:t>alle wichtige Informationen</w:t>
+      </w:r>
+      <w:proofErr w:type="gramEnd"/>
+      <w:r>
+        <w:rPr>
+          <w:lang w:val="de-CH"/>
+        </w:rPr>
+        <w:t xml:space="preserve"> über das Projekt</w:t>
+      </w:r>
+      <w:r>
+        <w:rPr>
+          <w:lang w:val="de-CH"/>
+        </w:rPr>
+        <w:t xml:space="preserve"> und damit</w:t>
+      </w:r>
+      <w:r>
+        <w:rPr>
+          <w:lang w:val="de-CH"/>
+        </w:rPr>
+        <w:t xml:space="preserve"> soll</w:t>
+      </w:r>
+      <w:r>
+        <w:rPr>
+          <w:lang w:val="de-CH"/>
+        </w:rPr>
+        <w:t>t</w:t>
+      </w:r>
+      <w:r>
+        <w:rPr>
+          <w:lang w:val="de-CH"/>
+        </w:rPr>
+        <w:t xml:space="preserve">en Andere Entwickler </w:t>
+      </w:r>
+      <w:r>
+        <w:rPr>
+          <w:lang w:val="de-CH"/>
+        </w:rPr>
+        <w:t>und Lehrer das Code verstehen, und weiterentwickeln können.</w:t>
+      </w:r>
+      <w:r>
+        <w:rPr>
+          <w:lang w:val="de-CH"/>
+        </w:rPr>
+        <w:br/>
+      </w:r>
     </w:p>
     <w:p>
       <w:pPr>
@@ -2478,11 +2537,511 @@
     </w:p>
     <w:p>
       <w:pPr>
+        <w:rPr>
+          <w:lang w:val="de-CH"/>
+        </w:rPr>
+      </w:pPr>
+      <w:r>
+        <w:rPr>
+          <w:lang w:val="de-CH"/>
+        </w:rPr>
+        <w:t>A</w:t>
+      </w:r>
+      <w:r>
+        <w:rPr>
+          <w:lang w:val="de-CH"/>
+        </w:rPr>
+        <w:t>002-A003: Bei Bushaltstellen sind Plattformen Leer.</w:t>
+      </w:r>
+    </w:p>
+    <w:p>
+      <w:pPr>
+        <w:rPr>
+          <w:lang w:val="de-CH"/>
+        </w:rPr>
+      </w:pPr>
+      <w:r>
+        <w:rPr>
+          <w:lang w:val="de-CH"/>
+        </w:rPr>
+        <w:t xml:space="preserve">A002-A003: Verspätungen sind Manchmal </w:t>
+      </w:r>
+      <w:proofErr w:type="gramStart"/>
+      <w:r>
+        <w:rPr>
+          <w:lang w:val="de-CH"/>
+        </w:rPr>
+        <w:t>l</w:t>
+      </w:r>
+      <w:r>
+        <w:rPr>
+          <w:lang w:val="de-CH"/>
+        </w:rPr>
+        <w:t>eer</w:t>
+      </w:r>
+      <w:proofErr w:type="gramEnd"/>
+      <w:r>
+        <w:rPr>
+          <w:lang w:val="de-CH"/>
+        </w:rPr>
+        <w:t xml:space="preserve"> aber das liegt an der API.</w:t>
+      </w:r>
+    </w:p>
+    <w:p>
+      <w:pPr>
+        <w:rPr>
+          <w:lang w:val="de-CH"/>
+        </w:rPr>
+      </w:pPr>
+    </w:p>
+    <w:p>
+      <w:pPr>
         <w:pStyle w:val="Heading1"/>
         <w:rPr>
           <w:lang w:val="de-CH"/>
         </w:rPr>
       </w:pPr>
+      <w:bookmarkStart w:id="1" w:name="_Toc7771324"/>
+      <w:r>
+        <w:rPr>
+          <w:lang w:val="de-CH"/>
+        </w:rPr>
+        <w:t>Programmierrichtlinien</w:t>
+      </w:r>
+      <w:bookmarkEnd w:id="1"/>
+    </w:p>
+    <w:p>
+      <w:pPr>
+        <w:pStyle w:val="Heading2"/>
+        <w:rPr>
+          <w:lang w:val="de-CH"/>
+        </w:rPr>
+      </w:pPr>
+      <w:bookmarkStart w:id="2" w:name="_Toc7771325"/>
+      <w:r>
+        <w:rPr>
+          <w:lang w:val="de-CH"/>
+        </w:rPr>
+        <w:t>Naming Convention</w:t>
+      </w:r>
+      <w:r>
+        <w:rPr>
+          <w:lang w:val="de-CH"/>
+        </w:rPr>
+        <w:t>:</w:t>
+      </w:r>
+      <w:bookmarkEnd w:id="2"/>
+    </w:p>
+    <w:p>
+      <w:pPr>
+        <w:rPr>
+          <w:lang w:val="de-CH"/>
+        </w:rPr>
+      </w:pPr>
+      <w:r>
+        <w:rPr>
+          <w:lang w:val="de-CH"/>
+        </w:rPr>
+        <w:t xml:space="preserve">Es wird durchaus </w:t>
+      </w:r>
+      <w:proofErr w:type="spellStart"/>
+      <w:r>
+        <w:rPr>
+          <w:lang w:val="de-CH"/>
+        </w:rPr>
+        <w:t>PascalCase</w:t>
+      </w:r>
+      <w:proofErr w:type="spellEnd"/>
+      <w:r>
+        <w:rPr>
+          <w:lang w:val="de-CH"/>
+        </w:rPr>
+        <w:t xml:space="preserve"> gebraucht</w:t>
+      </w:r>
+      <w:r>
+        <w:rPr>
+          <w:lang w:val="de-CH"/>
+        </w:rPr>
+        <w:t>.</w:t>
+      </w:r>
+    </w:p>
+    <w:p>
+      <w:pPr>
+        <w:rPr>
+          <w:lang w:val="de-CH"/>
+        </w:rPr>
+      </w:pPr>
+      <w:r>
+        <w:rPr>
+          <w:lang w:val="de-CH"/>
+        </w:rPr>
+        <w:t>Events von</w:t>
+      </w:r>
+      <w:r>
+        <w:rPr>
+          <w:lang w:val="de-CH"/>
+        </w:rPr>
+        <w:t xml:space="preserve"> </w:t>
+      </w:r>
+      <w:r>
+        <w:rPr>
+          <w:lang w:val="de-CH"/>
+        </w:rPr>
+        <w:t xml:space="preserve">Steuerelemente </w:t>
+      </w:r>
+      <w:r>
+        <w:rPr>
+          <w:lang w:val="de-CH"/>
+        </w:rPr>
+        <w:t>starten mit «</w:t>
+      </w:r>
+      <w:r>
+        <w:rPr>
+          <w:lang w:val="de-CH"/>
+        </w:rPr>
+        <w:t>O</w:t>
+      </w:r>
+      <w:r>
+        <w:rPr>
+          <w:lang w:val="de-CH"/>
+        </w:rPr>
+        <w:t>n»</w:t>
+      </w:r>
+      <w:r>
+        <w:rPr>
+          <w:lang w:val="de-CH"/>
+        </w:rPr>
+        <w:t>.</w:t>
+      </w:r>
+    </w:p>
+    <w:p>
+      <w:pPr>
+        <w:rPr>
+          <w:lang w:val="de-CH"/>
+        </w:rPr>
+      </w:pPr>
+      <w:r>
+        <w:rPr>
+          <w:lang w:val="de-CH"/>
+        </w:rPr>
+        <w:t xml:space="preserve">Buttons enden mit </w:t>
+      </w:r>
+      <w:proofErr w:type="spellStart"/>
+      <w:r>
+        <w:rPr>
+          <w:lang w:val="de-CH"/>
+        </w:rPr>
+        <w:t>Btn</w:t>
+      </w:r>
+      <w:proofErr w:type="spellEnd"/>
+      <w:r>
+        <w:rPr>
+          <w:lang w:val="de-CH"/>
+        </w:rPr>
+        <w:t xml:space="preserve">, </w:t>
+      </w:r>
+      <w:proofErr w:type="spellStart"/>
+      <w:r>
+        <w:rPr>
+          <w:lang w:val="de-CH"/>
+        </w:rPr>
+        <w:t>ListBox</w:t>
+      </w:r>
+      <w:proofErr w:type="spellEnd"/>
+      <w:r>
+        <w:rPr>
+          <w:lang w:val="de-CH"/>
+        </w:rPr>
+        <w:t xml:space="preserve"> mit </w:t>
+      </w:r>
+      <w:proofErr w:type="spellStart"/>
+      <w:r>
+        <w:rPr>
+          <w:lang w:val="de-CH"/>
+        </w:rPr>
+        <w:t>LstBox</w:t>
+      </w:r>
+      <w:proofErr w:type="spellEnd"/>
+      <w:r>
+        <w:rPr>
+          <w:lang w:val="de-CH"/>
+        </w:rPr>
+        <w:t xml:space="preserve">, TextBox mit </w:t>
+      </w:r>
+      <w:proofErr w:type="spellStart"/>
+      <w:r>
+        <w:rPr>
+          <w:lang w:val="de-CH"/>
+        </w:rPr>
+        <w:t>Txt</w:t>
+      </w:r>
+      <w:proofErr w:type="spellEnd"/>
+      <w:r>
+        <w:rPr>
+          <w:lang w:val="de-CH"/>
+        </w:rPr>
+        <w:t xml:space="preserve">, Labels mit </w:t>
+      </w:r>
+      <w:proofErr w:type="spellStart"/>
+      <w:r>
+        <w:rPr>
+          <w:lang w:val="de-CH"/>
+        </w:rPr>
+        <w:t>Lbl</w:t>
+      </w:r>
+      <w:proofErr w:type="spellEnd"/>
+    </w:p>
+    <w:p>
+      <w:pPr>
+        <w:rPr>
+          <w:lang w:val="de-CH"/>
+        </w:rPr>
+      </w:pPr>
+      <w:r>
+        <w:rPr>
+          <w:lang w:val="de-CH"/>
+        </w:rPr>
+        <w:t xml:space="preserve">Keine </w:t>
+      </w:r>
+      <w:proofErr w:type="spellStart"/>
+      <w:r>
+        <w:rPr>
+          <w:lang w:val="de-CH"/>
+        </w:rPr>
+        <w:t>underlines</w:t>
+      </w:r>
+      <w:proofErr w:type="spellEnd"/>
+      <w:r>
+        <w:rPr>
+          <w:lang w:val="de-CH"/>
+        </w:rPr>
+        <w:t xml:space="preserve"> oder </w:t>
+      </w:r>
+      <w:proofErr w:type="spellStart"/>
+      <w:r>
+        <w:rPr>
+          <w:lang w:val="de-CH"/>
+        </w:rPr>
+        <w:t>dash</w:t>
+      </w:r>
+      <w:proofErr w:type="spellEnd"/>
+      <w:r>
+        <w:rPr>
+          <w:lang w:val="de-CH"/>
+        </w:rPr>
+        <w:t xml:space="preserve"> zwischen Wörtern.</w:t>
+      </w:r>
+    </w:p>
+    <w:p>
+      <w:pPr>
+        <w:rPr>
+          <w:lang w:val="de-CH"/>
+        </w:rPr>
+      </w:pPr>
+      <w:proofErr w:type="spellStart"/>
+      <w:r>
+        <w:rPr>
+          <w:lang w:val="de-CH"/>
+        </w:rPr>
+        <w:t>Bsp</w:t>
+      </w:r>
+      <w:proofErr w:type="spellEnd"/>
+      <w:r>
+        <w:rPr>
+          <w:lang w:val="de-CH"/>
+        </w:rPr>
+        <w:t xml:space="preserve">: </w:t>
+      </w:r>
+      <w:proofErr w:type="spellStart"/>
+      <w:r>
+        <w:rPr>
+          <w:lang w:val="de-CH"/>
+        </w:rPr>
+        <w:t>OnRandomButtonClick</w:t>
+      </w:r>
+      <w:proofErr w:type="spellEnd"/>
+    </w:p>
+    <w:p>
+      <w:pPr>
+        <w:pStyle w:val="Heading2"/>
+        <w:rPr>
+          <w:lang w:val="de-CH"/>
+        </w:rPr>
+      </w:pPr>
+      <w:bookmarkStart w:id="3" w:name="_Toc7771326"/>
+      <w:r>
+        <w:rPr>
+          <w:lang w:val="de-CH"/>
+        </w:rPr>
+        <w:t>Declaration:</w:t>
+      </w:r>
+      <w:bookmarkEnd w:id="3"/>
+    </w:p>
+    <w:p>
+      <w:pPr>
+        <w:rPr>
+          <w:lang w:val="de-CH"/>
+        </w:rPr>
+      </w:pPr>
+      <w:r>
+        <w:rPr>
+          <w:lang w:val="de-CH"/>
+        </w:rPr>
+        <w:t>Fast</w:t>
+      </w:r>
+      <w:r>
+        <w:rPr>
+          <w:lang w:val="de-CH"/>
+        </w:rPr>
+        <w:t xml:space="preserve"> alle variablen werden kurz vor dem Gebrauch deklariert</w:t>
+      </w:r>
+      <w:r>
+        <w:rPr>
+          <w:lang w:val="de-CH"/>
+        </w:rPr>
+        <w:t xml:space="preserve">, 3 Globale Variablen sind ganz am Anfang </w:t>
+      </w:r>
+      <w:proofErr w:type="gramStart"/>
+      <w:r>
+        <w:rPr>
+          <w:lang w:val="de-CH"/>
+        </w:rPr>
+        <w:t>deklariert</w:t>
+      </w:r>
+      <w:proofErr w:type="gramEnd"/>
+      <w:r>
+        <w:rPr>
+          <w:lang w:val="de-CH"/>
+        </w:rPr>
+        <w:t xml:space="preserve"> weil sie i </w:t>
+      </w:r>
+      <w:proofErr w:type="spellStart"/>
+      <w:r>
+        <w:rPr>
+          <w:lang w:val="de-CH"/>
+        </w:rPr>
+        <w:t>RunTime</w:t>
+      </w:r>
+      <w:proofErr w:type="spellEnd"/>
+      <w:r>
+        <w:rPr>
+          <w:lang w:val="de-CH"/>
+        </w:rPr>
+        <w:t xml:space="preserve"> nicht mehrmals Deklariert werden müssen.</w:t>
+      </w:r>
+    </w:p>
+    <w:p>
+      <w:pPr>
+        <w:pStyle w:val="Heading2"/>
+        <w:rPr>
+          <w:lang w:val="de-CH"/>
+        </w:rPr>
+      </w:pPr>
+      <w:bookmarkStart w:id="4" w:name="_Toc7771327"/>
+      <w:r>
+        <w:rPr>
+          <w:lang w:val="de-CH"/>
+        </w:rPr>
+        <w:t>Comments:</w:t>
+      </w:r>
+      <w:bookmarkEnd w:id="4"/>
+    </w:p>
+    <w:p>
+      <w:pPr>
+        <w:rPr>
+          <w:lang w:val="de-CH"/>
+        </w:rPr>
+      </w:pPr>
+      <w:r>
+        <w:rPr>
+          <w:lang w:val="de-CH"/>
+        </w:rPr>
+        <w:t>Kommentare werden vor längeren Codeblocks geschrieben und beschreiben in kurz was da passiert.</w:t>
+      </w:r>
+    </w:p>
+    <w:p>
+      <w:pPr>
+        <w:rPr>
+          <w:lang w:val="de-CH"/>
+        </w:rPr>
+      </w:pPr>
+      <w:r>
+        <w:rPr>
+          <w:lang w:val="de-CH"/>
+        </w:rPr>
+        <w:t>Bei Komplizierteren Codeblocks sind Mehr Kommentaren eingesetzt</w:t>
+      </w:r>
+    </w:p>
+    <w:p>
+      <w:pPr>
+        <w:pStyle w:val="Heading2"/>
+        <w:rPr>
+          <w:lang w:val="de-CH"/>
+        </w:rPr>
+      </w:pPr>
+      <w:bookmarkStart w:id="5" w:name="_Toc7771328"/>
+      <w:r>
+        <w:rPr>
+          <w:lang w:val="de-CH"/>
+        </w:rPr>
+        <w:t>Statements:</w:t>
+      </w:r>
+      <w:bookmarkEnd w:id="5"/>
+    </w:p>
+    <w:p>
+      <w:pPr>
+        <w:rPr>
+          <w:lang w:val="de-CH"/>
+        </w:rPr>
+      </w:pPr>
+      <w:r>
+        <w:rPr>
+          <w:lang w:val="de-CH"/>
+        </w:rPr>
+        <w:t xml:space="preserve">Es wird den C# Style für </w:t>
+      </w:r>
+      <w:proofErr w:type="spellStart"/>
+      <w:r>
+        <w:rPr>
+          <w:lang w:val="de-CH"/>
+        </w:rPr>
+        <w:t>new</w:t>
+      </w:r>
+      <w:proofErr w:type="spellEnd"/>
+      <w:r>
+        <w:rPr>
+          <w:lang w:val="de-CH"/>
+        </w:rPr>
+        <w:t xml:space="preserve"> </w:t>
+      </w:r>
+      <w:proofErr w:type="spellStart"/>
+      <w:r>
+        <w:rPr>
+          <w:lang w:val="de-CH"/>
+        </w:rPr>
+        <w:t>lines</w:t>
+      </w:r>
+      <w:proofErr w:type="spellEnd"/>
+      <w:r>
+        <w:rPr>
+          <w:lang w:val="de-CH"/>
+        </w:rPr>
+        <w:t xml:space="preserve"> und </w:t>
+      </w:r>
+      <w:proofErr w:type="spellStart"/>
+      <w:r>
+        <w:rPr>
+          <w:lang w:val="de-CH"/>
+        </w:rPr>
+        <w:t>indentations</w:t>
+      </w:r>
+      <w:proofErr w:type="spellEnd"/>
+      <w:r>
+        <w:rPr>
+          <w:lang w:val="de-CH"/>
+        </w:rPr>
+        <w:t>.</w:t>
+      </w:r>
     </w:p>
     <w:p>
       <w:pPr>
@@ -2491,466 +3050,11 @@
           <w:lang w:val="de-CH"/>
         </w:rPr>
       </w:pPr>
-      <w:bookmarkStart w:id="1" w:name="_Toc7771324"/>
-      <w:r>
-        <w:rPr>
-          <w:lang w:val="de-CH"/>
-        </w:rPr>
-        <w:t>Programmierrichtlinien</w:t>
-      </w:r>
-      <w:bookmarkEnd w:id="1"/>
-    </w:p>
-    <w:p>
-      <w:pPr>
-        <w:pStyle w:val="Heading2"/>
-        <w:rPr>
-          <w:lang w:val="de-CH"/>
-        </w:rPr>
-      </w:pPr>
-      <w:bookmarkStart w:id="2" w:name="_Toc7771325"/>
-      <w:r>
-        <w:rPr>
-          <w:lang w:val="de-CH"/>
-        </w:rPr>
-        <w:t>Naming Convention</w:t>
-      </w:r>
-      <w:r>
-        <w:rPr>
-          <w:lang w:val="de-CH"/>
-        </w:rPr>
-        <w:t>:</w:t>
-      </w:r>
-      <w:bookmarkEnd w:id="2"/>
-    </w:p>
-    <w:p>
-      <w:pPr>
-        <w:rPr>
-          <w:lang w:val="de-CH"/>
-        </w:rPr>
-      </w:pPr>
-      <w:r>
-        <w:rPr>
-          <w:lang w:val="de-CH"/>
-        </w:rPr>
-        <w:t xml:space="preserve">Es wird durchaus </w:t>
-      </w:r>
-      <w:proofErr w:type="spellStart"/>
-      <w:r>
-        <w:rPr>
-          <w:lang w:val="de-CH"/>
-        </w:rPr>
-        <w:t>PascalCase</w:t>
-      </w:r>
-      <w:proofErr w:type="spellEnd"/>
-      <w:r>
-        <w:rPr>
-          <w:lang w:val="de-CH"/>
-        </w:rPr>
-        <w:t xml:space="preserve"> gebraucht</w:t>
-      </w:r>
-      <w:r>
-        <w:rPr>
-          <w:lang w:val="de-CH"/>
-        </w:rPr>
-        <w:t>.</w:t>
-      </w:r>
-    </w:p>
-    <w:p>
-      <w:pPr>
-        <w:rPr>
-          <w:lang w:val="de-CH"/>
-        </w:rPr>
-      </w:pPr>
-      <w:r>
-        <w:rPr>
-          <w:lang w:val="de-CH"/>
-        </w:rPr>
-        <w:t>Events von</w:t>
-      </w:r>
-      <w:r>
-        <w:rPr>
-          <w:lang w:val="de-CH"/>
-        </w:rPr>
-        <w:t xml:space="preserve"> </w:t>
-      </w:r>
-      <w:r>
-        <w:rPr>
-          <w:lang w:val="de-CH"/>
-        </w:rPr>
-        <w:t xml:space="preserve">Steuerelemente </w:t>
-      </w:r>
-      <w:r>
-        <w:rPr>
-          <w:lang w:val="de-CH"/>
-        </w:rPr>
-        <w:t>starten mit «</w:t>
-      </w:r>
-      <w:r>
-        <w:rPr>
-          <w:lang w:val="de-CH"/>
-        </w:rPr>
-        <w:t>O</w:t>
-      </w:r>
-      <w:r>
-        <w:rPr>
-          <w:lang w:val="de-CH"/>
-        </w:rPr>
-        <w:t>n»</w:t>
-      </w:r>
-      <w:r>
-        <w:rPr>
-          <w:lang w:val="de-CH"/>
-        </w:rPr>
-        <w:t>.</w:t>
-      </w:r>
-    </w:p>
-    <w:p>
-      <w:pPr>
-        <w:rPr>
-          <w:lang w:val="de-CH"/>
-        </w:rPr>
-      </w:pPr>
-      <w:r>
-        <w:rPr>
-          <w:lang w:val="de-CH"/>
-        </w:rPr>
-        <w:t xml:space="preserve">Buttons enden mit </w:t>
-      </w:r>
-      <w:proofErr w:type="spellStart"/>
-      <w:r>
-        <w:rPr>
-          <w:lang w:val="de-CH"/>
-        </w:rPr>
-        <w:t>Btn</w:t>
-      </w:r>
-      <w:proofErr w:type="spellEnd"/>
-      <w:r>
-        <w:rPr>
-          <w:lang w:val="de-CH"/>
-        </w:rPr>
-        <w:t xml:space="preserve">, </w:t>
-      </w:r>
-      <w:proofErr w:type="spellStart"/>
-      <w:r>
-        <w:rPr>
-          <w:lang w:val="de-CH"/>
-        </w:rPr>
-        <w:t>ListBox</w:t>
-      </w:r>
-      <w:proofErr w:type="spellEnd"/>
-      <w:r>
-        <w:rPr>
-          <w:lang w:val="de-CH"/>
-        </w:rPr>
-        <w:t xml:space="preserve"> mit </w:t>
-      </w:r>
-      <w:proofErr w:type="spellStart"/>
-      <w:r>
-        <w:rPr>
-          <w:lang w:val="de-CH"/>
-        </w:rPr>
-        <w:t>LstBox</w:t>
-      </w:r>
-      <w:proofErr w:type="spellEnd"/>
-      <w:r>
-        <w:rPr>
-          <w:lang w:val="de-CH"/>
-        </w:rPr>
-        <w:t xml:space="preserve">, TextBox mit </w:t>
-      </w:r>
-      <w:proofErr w:type="spellStart"/>
-      <w:r>
-        <w:rPr>
-          <w:lang w:val="de-CH"/>
-        </w:rPr>
-        <w:t>Txt</w:t>
-      </w:r>
-      <w:proofErr w:type="spellEnd"/>
-      <w:r>
-        <w:rPr>
-          <w:lang w:val="de-CH"/>
-        </w:rPr>
-        <w:t xml:space="preserve">, Labels mit </w:t>
-      </w:r>
-      <w:proofErr w:type="spellStart"/>
-      <w:r>
-        <w:rPr>
-          <w:lang w:val="de-CH"/>
-        </w:rPr>
-        <w:t>Lbl</w:t>
-      </w:r>
-      <w:proofErr w:type="spellEnd"/>
-    </w:p>
-    <w:p>
-      <w:pPr>
-        <w:rPr>
-          <w:lang w:val="de-CH"/>
-        </w:rPr>
-      </w:pPr>
-      <w:r>
-        <w:rPr>
-          <w:lang w:val="de-CH"/>
-        </w:rPr>
-        <w:t xml:space="preserve">Keine </w:t>
-      </w:r>
-      <w:proofErr w:type="spellStart"/>
-      <w:r>
-        <w:rPr>
-          <w:lang w:val="de-CH"/>
-        </w:rPr>
-        <w:t>underlines</w:t>
-      </w:r>
-      <w:proofErr w:type="spellEnd"/>
-      <w:r>
-        <w:rPr>
-          <w:lang w:val="de-CH"/>
-        </w:rPr>
-        <w:t xml:space="preserve"> oder </w:t>
-      </w:r>
-      <w:proofErr w:type="spellStart"/>
-      <w:r>
-        <w:rPr>
-          <w:lang w:val="de-CH"/>
-        </w:rPr>
-        <w:t>dash</w:t>
-      </w:r>
-      <w:proofErr w:type="spellEnd"/>
-      <w:r>
-        <w:rPr>
-          <w:lang w:val="de-CH"/>
-        </w:rPr>
-        <w:t xml:space="preserve"> zwischen Wörtern.</w:t>
-      </w:r>
-    </w:p>
-    <w:p>
-      <w:pPr>
-        <w:rPr>
-          <w:lang w:val="de-CH"/>
-        </w:rPr>
-      </w:pPr>
-      <w:proofErr w:type="spellStart"/>
-      <w:r>
-        <w:rPr>
-          <w:lang w:val="de-CH"/>
-        </w:rPr>
-        <w:t>Bsp</w:t>
-      </w:r>
-      <w:proofErr w:type="spellEnd"/>
-      <w:r>
-        <w:rPr>
-          <w:lang w:val="de-CH"/>
-        </w:rPr>
-        <w:t xml:space="preserve">: </w:t>
-      </w:r>
-      <w:proofErr w:type="spellStart"/>
-      <w:r>
-        <w:rPr>
-          <w:lang w:val="de-CH"/>
-        </w:rPr>
-        <w:t>OnRandomButtonClick</w:t>
-      </w:r>
-      <w:proofErr w:type="spellEnd"/>
-    </w:p>
-    <w:p>
-      <w:pPr>
-        <w:pStyle w:val="Heading2"/>
-        <w:rPr>
-          <w:lang w:val="de-CH"/>
-        </w:rPr>
-      </w:pPr>
-      <w:bookmarkStart w:id="3" w:name="_Toc7771326"/>
-      <w:r>
-        <w:rPr>
-          <w:lang w:val="de-CH"/>
-        </w:rPr>
-        <w:t>Declaration:</w:t>
-      </w:r>
-      <w:bookmarkEnd w:id="3"/>
-    </w:p>
-    <w:p>
-      <w:pPr>
-        <w:rPr>
-          <w:lang w:val="de-CH"/>
-        </w:rPr>
-      </w:pPr>
-      <w:r>
-        <w:rPr>
-          <w:lang w:val="de-CH"/>
-        </w:rPr>
-        <w:t>Fast</w:t>
-      </w:r>
-      <w:r>
-        <w:rPr>
-          <w:lang w:val="de-CH"/>
-        </w:rPr>
-        <w:t xml:space="preserve"> alle variablen werden kurz vor dem Gebrauch deklariert</w:t>
-      </w:r>
-      <w:r>
-        <w:rPr>
-          <w:lang w:val="de-CH"/>
-        </w:rPr>
-        <w:t xml:space="preserve">, 3 Globale Variablen sind ganz am Anfang </w:t>
-      </w:r>
-      <w:proofErr w:type="gramStart"/>
-      <w:r>
-        <w:rPr>
-          <w:lang w:val="de-CH"/>
-        </w:rPr>
-        <w:t>deklariert</w:t>
-      </w:r>
-      <w:proofErr w:type="gramEnd"/>
-      <w:r>
-        <w:rPr>
-          <w:lang w:val="de-CH"/>
-        </w:rPr>
-        <w:t xml:space="preserve"> weil sie i </w:t>
-      </w:r>
-      <w:proofErr w:type="spellStart"/>
-      <w:r>
-        <w:rPr>
-          <w:lang w:val="de-CH"/>
-        </w:rPr>
-        <w:t>RunTime</w:t>
-      </w:r>
-      <w:proofErr w:type="spellEnd"/>
-      <w:r>
-        <w:rPr>
-          <w:lang w:val="de-CH"/>
-        </w:rPr>
-        <w:t xml:space="preserve"> nicht mehrmals Deklariert werden müssen.</w:t>
-      </w:r>
-    </w:p>
-    <w:p>
-      <w:pPr>
-        <w:pStyle w:val="Heading2"/>
-        <w:rPr>
-          <w:lang w:val="de-CH"/>
-        </w:rPr>
-      </w:pPr>
-      <w:bookmarkStart w:id="4" w:name="_Toc7771327"/>
-      <w:r>
-        <w:rPr>
-          <w:lang w:val="de-CH"/>
-        </w:rPr>
-        <w:t>Comments:</w:t>
-      </w:r>
-      <w:bookmarkEnd w:id="4"/>
-    </w:p>
-    <w:p>
-      <w:pPr>
-        <w:rPr>
-          <w:lang w:val="de-CH"/>
-        </w:rPr>
-      </w:pPr>
-      <w:r>
-        <w:rPr>
-          <w:lang w:val="de-CH"/>
-        </w:rPr>
-        <w:t>Kommentare werden vor längeren Codeblocks geschrieben und beschreiben in kurz was da passiert.</w:t>
-      </w:r>
-    </w:p>
-    <w:p>
-      <w:pPr>
-        <w:rPr>
-          <w:lang w:val="de-CH"/>
-        </w:rPr>
-      </w:pPr>
-      <w:r>
-        <w:rPr>
-          <w:lang w:val="de-CH"/>
-        </w:rPr>
-        <w:t>Bei Komplizierteren Codeblocks sind Mehr Kommentaren eingesetzt</w:t>
-      </w:r>
-    </w:p>
-    <w:p>
-      <w:pPr>
-        <w:pStyle w:val="Heading2"/>
-        <w:rPr>
-          <w:lang w:val="de-CH"/>
-        </w:rPr>
-      </w:pPr>
-      <w:bookmarkStart w:id="5" w:name="_Toc7771328"/>
-      <w:r>
-        <w:rPr>
-          <w:lang w:val="de-CH"/>
-        </w:rPr>
-        <w:t>Statements:</w:t>
-      </w:r>
-      <w:bookmarkEnd w:id="5"/>
-    </w:p>
-    <w:p>
-      <w:pPr>
-        <w:rPr>
-          <w:lang w:val="de-CH"/>
-        </w:rPr>
-      </w:pPr>
-      <w:r>
-        <w:rPr>
-          <w:lang w:val="de-CH"/>
-        </w:rPr>
-        <w:t xml:space="preserve">Es wird den C# Style für </w:t>
-      </w:r>
-      <w:proofErr w:type="spellStart"/>
-      <w:r>
-        <w:rPr>
-          <w:lang w:val="de-CH"/>
-        </w:rPr>
-        <w:t>new</w:t>
-      </w:r>
-      <w:proofErr w:type="spellEnd"/>
-      <w:r>
-        <w:rPr>
-          <w:lang w:val="de-CH"/>
-        </w:rPr>
-        <w:t xml:space="preserve"> </w:t>
-      </w:r>
-      <w:proofErr w:type="spellStart"/>
-      <w:r>
-        <w:rPr>
-          <w:lang w:val="de-CH"/>
-        </w:rPr>
-        <w:t>lines</w:t>
-      </w:r>
-      <w:proofErr w:type="spellEnd"/>
-      <w:r>
-        <w:rPr>
-          <w:lang w:val="de-CH"/>
-        </w:rPr>
-        <w:t xml:space="preserve"> und </w:t>
-      </w:r>
-      <w:proofErr w:type="spellStart"/>
-      <w:r>
-        <w:rPr>
-          <w:lang w:val="de-CH"/>
-        </w:rPr>
-        <w:t>indentations</w:t>
-      </w:r>
-      <w:proofErr w:type="spellEnd"/>
-      <w:r>
-        <w:rPr>
-          <w:lang w:val="de-CH"/>
-        </w:rPr>
-        <w:t>.</w:t>
-      </w:r>
-    </w:p>
-    <w:p>
-      <w:pPr>
-        <w:rPr>
-          <w:lang w:val="de-CH"/>
-        </w:rPr>
-      </w:pPr>
-    </w:p>
-    <w:p>
-      <w:pPr>
-        <w:pStyle w:val="Heading1"/>
-        <w:rPr>
-          <w:lang w:val="de-CH"/>
-        </w:rPr>
-      </w:pPr>
-      <w:r>
-        <w:rPr>
-          <w:lang w:val="de-CH"/>
-        </w:rPr>
+      <w:r>
+        <w:rPr>
+          <w:lang w:val="de-CH"/>
+        </w:rPr>
+        <w:lastRenderedPageBreak/>
         <w:t xml:space="preserve">Use Case </w:t>
       </w:r>
       <w:proofErr w:type="spellStart"/>
@@ -3021,7 +3125,6 @@
         <w:rPr>
           <w:lang w:val="de-CH"/>
         </w:rPr>
-        <w:lastRenderedPageBreak/>
         <w:t>Activity</w:t>
       </w:r>
       <w:proofErr w:type="spellEnd"/>
@@ -3102,10 +3205,34 @@
           <w:lang w:val="de-CH"/>
         </w:rPr>
       </w:pPr>
-      <w:r>
-        <w:rPr>
-          <w:lang w:val="de-CH"/>
-        </w:rPr>
+    </w:p>
+    <w:p>
+      <w:pPr>
+        <w:pStyle w:val="Heading1"/>
+        <w:rPr>
+          <w:lang w:val="de-CH"/>
+        </w:rPr>
+      </w:pPr>
+    </w:p>
+    <w:p>
+      <w:pPr>
+        <w:rPr>
+          <w:lang w:val="de-CH"/>
+        </w:rPr>
+      </w:pPr>
+    </w:p>
+    <w:p>
+      <w:pPr>
+        <w:pStyle w:val="Heading1"/>
+        <w:rPr>
+          <w:lang w:val="de-CH"/>
+        </w:rPr>
+      </w:pPr>
+      <w:r>
+        <w:rPr>
+          <w:lang w:val="de-CH"/>
+        </w:rPr>
+        <w:lastRenderedPageBreak/>
         <w:t>Abnahme</w:t>
       </w:r>
       <w:r>
@@ -3113,6 +3240,19 @@
           <w:lang w:val="de-CH"/>
         </w:rPr>
         <w:t>tests</w:t>
+      </w:r>
+    </w:p>
+    <w:p>
+      <w:pPr>
+        <w:rPr>
+          <w:lang w:val="de-CH"/>
+        </w:rPr>
+      </w:pPr>
+      <w:r>
+        <w:rPr>
+          <w:lang w:val="de-CH"/>
+        </w:rPr>
+        <w:t>A001</w:t>
       </w:r>
     </w:p>
     <w:tbl>
@@ -3313,6 +3453,19 @@
         </w:rPr>
       </w:pPr>
     </w:p>
+    <w:p>
+      <w:pPr>
+        <w:rPr>
+          <w:lang w:val="de-CH"/>
+        </w:rPr>
+      </w:pPr>
+      <w:r>
+        <w:rPr>
+          <w:lang w:val="de-CH"/>
+        </w:rPr>
+        <w:t>A002</w:t>
+      </w:r>
+    </w:p>
     <w:tbl>
       <w:tblPr>
         <w:tblStyle w:val="TableGrid"/>
@@ -3364,19 +3517,121 @@
               <w:rPr>
                 <w:lang w:val="de-CH"/>
               </w:rPr>
-              <w:t xml:space="preserve">Ich Habe in der «Startstation» Text Box </w:t>
-            </w:r>
-            <w:r>
-              <w:rPr>
-                <w:lang w:val="de-CH"/>
-              </w:rPr>
-              <w:t xml:space="preserve">nach Luzern such </w:t>
-            </w:r>
-            <w:r>
-              <w:rPr>
-                <w:lang w:val="de-CH"/>
-              </w:rPr>
-              <w:t>und habe es im untenstehendem List Box ausgewählt</w:t>
+              <w:t xml:space="preserve">Ich </w:t>
+            </w:r>
+            <w:r>
+              <w:rPr>
+                <w:lang w:val="de-CH"/>
+              </w:rPr>
+              <w:t>habe</w:t>
+            </w:r>
+            <w:r>
+              <w:rPr>
+                <w:lang w:val="de-CH"/>
+              </w:rPr>
+              <w:t xml:space="preserve"> in der «Startstation» </w:t>
+            </w:r>
+            <w:r>
+              <w:rPr>
+                <w:lang w:val="de-CH"/>
+              </w:rPr>
+              <w:t xml:space="preserve">und «Zielstation» </w:t>
+            </w:r>
+            <w:r>
+              <w:rPr>
+                <w:lang w:val="de-CH"/>
+              </w:rPr>
+              <w:t xml:space="preserve">Text Box </w:t>
+            </w:r>
+            <w:r>
+              <w:rPr>
+                <w:lang w:val="de-CH"/>
+              </w:rPr>
+              <w:t xml:space="preserve">respektiv Luzern und </w:t>
+            </w:r>
+            <w:r>
+              <w:rPr>
+                <w:lang w:val="de-CH"/>
+              </w:rPr>
+              <w:t>S</w:t>
+            </w:r>
+            <w:r>
+              <w:rPr>
+                <w:lang w:val="de-CH"/>
+              </w:rPr>
+              <w:t>ursee</w:t>
+            </w:r>
+            <w:r>
+              <w:rPr>
+                <w:lang w:val="de-CH"/>
+              </w:rPr>
+              <w:t xml:space="preserve"> gesucht und habe </w:t>
+            </w:r>
+            <w:r>
+              <w:rPr>
+                <w:lang w:val="de-CH"/>
+              </w:rPr>
+              <w:t>sie</w:t>
+            </w:r>
+            <w:r>
+              <w:rPr>
+                <w:lang w:val="de-CH"/>
+              </w:rPr>
+              <w:t xml:space="preserve"> </w:t>
+            </w:r>
+            <w:r>
+              <w:rPr>
+                <w:lang w:val="de-CH"/>
+              </w:rPr>
+              <w:t xml:space="preserve">in die </w:t>
+            </w:r>
+            <w:r>
+              <w:rPr>
+                <w:lang w:val="de-CH"/>
+              </w:rPr>
+              <w:t>untenstehende</w:t>
+            </w:r>
+            <w:r>
+              <w:rPr>
+                <w:lang w:val="de-CH"/>
+              </w:rPr>
+              <w:t>n</w:t>
+            </w:r>
+            <w:r>
+              <w:rPr>
+                <w:lang w:val="de-CH"/>
+              </w:rPr>
+              <w:t xml:space="preserve"> List Box ausgewählt</w:t>
+            </w:r>
+            <w:r>
+              <w:rPr>
+                <w:lang w:val="de-CH"/>
+              </w:rPr>
+              <w:t xml:space="preserve">, und ich habe </w:t>
+            </w:r>
+            <w:r>
+              <w:rPr>
+                <w:lang w:val="de-CH"/>
+              </w:rPr>
+              <w:t>«</w:t>
+            </w:r>
+            <w:r>
+              <w:rPr>
+                <w:lang w:val="de-CH"/>
+              </w:rPr>
+              <w:t>jetzt abfahren</w:t>
+            </w:r>
+            <w:r>
+              <w:rPr>
+                <w:lang w:val="de-CH"/>
+              </w:rPr>
+              <w:t xml:space="preserve">» </w:t>
+            </w:r>
+            <w:r>
+              <w:rPr>
+                <w:lang w:val="de-CH"/>
+              </w:rPr>
+              <w:t>ausgewählt</w:t>
             </w:r>
           </w:p>
         </w:tc>
@@ -3416,19 +3671,17 @@
               </w:rPr>
               <w:t>Ich auf den «</w:t>
             </w:r>
-            <w:proofErr w:type="spellStart"/>
-            <w:r>
-              <w:rPr>
-                <w:lang w:val="de-CH"/>
-              </w:rPr>
-              <w:t>Stationboard</w:t>
-            </w:r>
-            <w:proofErr w:type="spellEnd"/>
-            <w:r>
-              <w:rPr>
-                <w:lang w:val="de-CH"/>
-              </w:rPr>
-              <w:t xml:space="preserve"> Anzeigen» Knopf drücke</w:t>
+            <w:r>
+              <w:rPr>
+                <w:lang w:val="de-CH"/>
+              </w:rPr>
+              <w:t>Verbindungen Suchen</w:t>
+            </w:r>
+            <w:r>
+              <w:rPr>
+                <w:lang w:val="de-CH"/>
+              </w:rPr>
+              <w:t>» Knopf drücke</w:t>
             </w:r>
           </w:p>
         </w:tc>
@@ -3480,30 +3733,232 @@
               <w:rPr>
                 <w:lang w:val="de-CH"/>
               </w:rPr>
-              <w:t xml:space="preserve">» Fenster alle </w:t>
-            </w:r>
-            <w:r>
-              <w:rPr>
-                <w:lang w:val="de-CH"/>
-              </w:rPr>
-              <w:t xml:space="preserve">von Luzern abfahrende </w:t>
-            </w:r>
-            <w:r>
-              <w:rPr>
-                <w:lang w:val="de-CH"/>
-              </w:rPr>
-              <w:t>Abfahrten gezeigt.</w:t>
+              <w:t xml:space="preserve">» Fenster </w:t>
+            </w:r>
+            <w:r>
+              <w:rPr>
+                <w:lang w:val="de-CH"/>
+              </w:rPr>
+              <w:t>die nächsten vier Verbindungen</w:t>
+            </w:r>
+            <w:r>
+              <w:rPr>
+                <w:lang w:val="de-CH"/>
+              </w:rPr>
+              <w:t xml:space="preserve"> zwischen die 2 Stationen gezeigt</w:t>
             </w:r>
           </w:p>
         </w:tc>
       </w:tr>
     </w:tbl>
-    <w:p>
-      <w:pPr>
-        <w:rPr>
-          <w:lang w:val="de-CH"/>
-        </w:rPr>
-      </w:pPr>
+    <w:tbl>
+      <w:tblPr>
+        <w:tblStyle w:val="TableGrid"/>
+        <w:tblpPr w:leftFromText="141" w:rightFromText="141" w:vertAnchor="text" w:horzAnchor="margin" w:tblpY="1060"/>
+        <w:tblW w:w="0" w:type="auto"/>
+        <w:tblLook w:val="04A0" w:firstRow="1" w:lastRow="0" w:firstColumn="1" w:lastColumn="0" w:noHBand="0" w:noVBand="1"/>
+      </w:tblPr>
+      <w:tblGrid>
+        <w:gridCol w:w="4814"/>
+        <w:gridCol w:w="4814"/>
+      </w:tblGrid>
+      <w:tr>
+        <w:tc>
+          <w:tcPr>
+            <w:tcW w:w="4814" w:type="dxa"/>
+          </w:tcPr>
+          <w:p>
+            <w:pPr>
+              <w:rPr>
+                <w:lang w:val="de-CH"/>
+              </w:rPr>
+            </w:pPr>
+            <w:r>
+              <w:rPr>
+                <w:lang w:val="de-CH"/>
+              </w:rPr>
+              <w:t xml:space="preserve">Gegeben </w:t>
+            </w:r>
+            <w:proofErr w:type="gramStart"/>
+            <w:r>
+              <w:rPr>
+                <w:lang w:val="de-CH"/>
+              </w:rPr>
+              <w:t>Sei</w:t>
+            </w:r>
+            <w:proofErr w:type="gramEnd"/>
+          </w:p>
+        </w:tc>
+        <w:tc>
+          <w:tcPr>
+            <w:tcW w:w="4814" w:type="dxa"/>
+          </w:tcPr>
+          <w:p>
+            <w:pPr>
+              <w:rPr>
+                <w:lang w:val="de-CH"/>
+              </w:rPr>
+            </w:pPr>
+            <w:r>
+              <w:rPr>
+                <w:lang w:val="de-CH"/>
+              </w:rPr>
+              <w:t>Ich Habe in der «Startstation» Text Box nach Luzern such und habe es im untenstehendem List Box ausgewählt</w:t>
+            </w:r>
+          </w:p>
+        </w:tc>
+      </w:tr>
+      <w:tr>
+        <w:tc>
+          <w:tcPr>
+            <w:tcW w:w="4814" w:type="dxa"/>
+          </w:tcPr>
+          <w:p>
+            <w:pPr>
+              <w:rPr>
+                <w:lang w:val="de-CH"/>
+              </w:rPr>
+            </w:pPr>
+            <w:r>
+              <w:rPr>
+                <w:lang w:val="de-CH"/>
+              </w:rPr>
+              <w:t>Wenn</w:t>
+            </w:r>
+          </w:p>
+        </w:tc>
+        <w:tc>
+          <w:tcPr>
+            <w:tcW w:w="4814" w:type="dxa"/>
+          </w:tcPr>
+          <w:p>
+            <w:pPr>
+              <w:rPr>
+                <w:lang w:val="de-CH"/>
+              </w:rPr>
+            </w:pPr>
+            <w:r>
+              <w:rPr>
+                <w:lang w:val="de-CH"/>
+              </w:rPr>
+              <w:t>Ich auf den «</w:t>
+            </w:r>
+            <w:proofErr w:type="spellStart"/>
+            <w:r>
+              <w:rPr>
+                <w:lang w:val="de-CH"/>
+              </w:rPr>
+              <w:t>Stationboard</w:t>
+            </w:r>
+            <w:proofErr w:type="spellEnd"/>
+            <w:r>
+              <w:rPr>
+                <w:lang w:val="de-CH"/>
+              </w:rPr>
+              <w:t xml:space="preserve"> Anzeigen» Knopf drücke</w:t>
+            </w:r>
+          </w:p>
+        </w:tc>
+      </w:tr>
+      <w:tr>
+        <w:tc>
+          <w:tcPr>
+            <w:tcW w:w="4814" w:type="dxa"/>
+          </w:tcPr>
+          <w:p>
+            <w:pPr>
+              <w:rPr>
+                <w:lang w:val="de-CH"/>
+              </w:rPr>
+            </w:pPr>
+            <w:r>
+              <w:rPr>
+                <w:lang w:val="de-CH"/>
+              </w:rPr>
+              <w:t>Dann</w:t>
+            </w:r>
+          </w:p>
+        </w:tc>
+        <w:tc>
+          <w:tcPr>
+            <w:tcW w:w="4814" w:type="dxa"/>
+          </w:tcPr>
+          <w:p>
+            <w:pPr>
+              <w:rPr>
+                <w:lang w:val="de-CH"/>
+              </w:rPr>
+            </w:pPr>
+            <w:r>
+              <w:rPr>
+                <w:lang w:val="de-CH"/>
+              </w:rPr>
+              <w:t>Wird beim «Verbindungen/</w:t>
+            </w:r>
+            <w:proofErr w:type="spellStart"/>
+            <w:r>
+              <w:rPr>
+                <w:lang w:val="de-CH"/>
+              </w:rPr>
+              <w:t>Stationboard</w:t>
+            </w:r>
+            <w:proofErr w:type="spellEnd"/>
+            <w:r>
+              <w:rPr>
+                <w:lang w:val="de-CH"/>
+              </w:rPr>
+              <w:t>» Fenster alle von Luzern abfahrende Abfahrten gezeigt.</w:t>
+            </w:r>
+          </w:p>
+        </w:tc>
+      </w:tr>
+    </w:tbl>
+    <w:p>
+      <w:pPr>
+        <w:rPr>
+          <w:lang w:val="de-CH"/>
+        </w:rPr>
+      </w:pPr>
+      <w:r>
+        <w:rPr>
+          <w:sz w:val="40"/>
+          <w:szCs w:val="40"/>
+          <w:lang w:val="de-CH"/>
+        </w:rPr>
+        <w:br/>
+      </w:r>
+      <w:r>
+        <w:rPr>
+          <w:lang w:val="de-CH"/>
+        </w:rPr>
+        <w:t>A003</w:t>
+      </w:r>
+    </w:p>
+    <w:p>
+      <w:pPr>
+        <w:rPr>
+          <w:lang w:val="de-CH"/>
+        </w:rPr>
+      </w:pPr>
+    </w:p>
+    <w:p>
+      <w:pPr>
+        <w:rPr>
+          <w:lang w:val="de-CH"/>
+        </w:rPr>
+      </w:pPr>
+      <w:r>
+        <w:rPr>
+          <w:lang w:val="de-CH"/>
+        </w:rPr>
+        <w:t>A</w:t>
+      </w:r>
+      <w:r>
+        <w:rPr>
+          <w:lang w:val="de-CH"/>
+        </w:rPr>
+        <w:t>004</w:t>
+      </w:r>
     </w:p>
     <w:tbl>
       <w:tblPr>
@@ -3556,121 +4011,21 @@
               <w:rPr>
                 <w:lang w:val="de-CH"/>
               </w:rPr>
-              <w:t xml:space="preserve">Ich </w:t>
-            </w:r>
-            <w:r>
-              <w:rPr>
-                <w:lang w:val="de-CH"/>
-              </w:rPr>
-              <w:t>habe</w:t>
-            </w:r>
-            <w:r>
-              <w:rPr>
-                <w:lang w:val="de-CH"/>
-              </w:rPr>
-              <w:t xml:space="preserve"> in der «Startstation» </w:t>
-            </w:r>
-            <w:r>
-              <w:rPr>
-                <w:lang w:val="de-CH"/>
-              </w:rPr>
-              <w:t xml:space="preserve">und «Zielstation» </w:t>
-            </w:r>
-            <w:r>
-              <w:rPr>
-                <w:lang w:val="de-CH"/>
-              </w:rPr>
-              <w:t xml:space="preserve">Text Box </w:t>
-            </w:r>
-            <w:r>
-              <w:rPr>
-                <w:lang w:val="de-CH"/>
-              </w:rPr>
-              <w:t xml:space="preserve">respektiv Luzern und </w:t>
-            </w:r>
-            <w:r>
-              <w:rPr>
-                <w:lang w:val="de-CH"/>
-              </w:rPr>
-              <w:t>S</w:t>
-            </w:r>
-            <w:r>
-              <w:rPr>
-                <w:lang w:val="de-CH"/>
-              </w:rPr>
-              <w:t>ursee</w:t>
-            </w:r>
-            <w:r>
-              <w:rPr>
-                <w:lang w:val="de-CH"/>
-              </w:rPr>
-              <w:t xml:space="preserve"> gesucht und habe </w:t>
-            </w:r>
-            <w:r>
-              <w:rPr>
-                <w:lang w:val="de-CH"/>
-              </w:rPr>
-              <w:t>sie</w:t>
-            </w:r>
-            <w:r>
-              <w:rPr>
-                <w:lang w:val="de-CH"/>
-              </w:rPr>
-              <w:t xml:space="preserve"> </w:t>
-            </w:r>
-            <w:r>
-              <w:rPr>
-                <w:lang w:val="de-CH"/>
-              </w:rPr>
-              <w:t xml:space="preserve">in die </w:t>
-            </w:r>
-            <w:r>
-              <w:rPr>
-                <w:lang w:val="de-CH"/>
-              </w:rPr>
-              <w:t>untenstehende</w:t>
-            </w:r>
-            <w:r>
-              <w:rPr>
-                <w:lang w:val="de-CH"/>
-              </w:rPr>
-              <w:t>n</w:t>
-            </w:r>
-            <w:r>
-              <w:rPr>
-                <w:lang w:val="de-CH"/>
-              </w:rPr>
-              <w:t xml:space="preserve"> List Box ausgewählt</w:t>
-            </w:r>
-            <w:r>
-              <w:rPr>
-                <w:lang w:val="de-CH"/>
-              </w:rPr>
-              <w:t xml:space="preserve">, und ich habe </w:t>
-            </w:r>
-            <w:r>
-              <w:rPr>
-                <w:lang w:val="de-CH"/>
-              </w:rPr>
-              <w:t>«</w:t>
-            </w:r>
-            <w:r>
-              <w:rPr>
-                <w:lang w:val="de-CH"/>
-              </w:rPr>
-              <w:t>jetzt abfahren</w:t>
-            </w:r>
-            <w:r>
-              <w:rPr>
-                <w:lang w:val="de-CH"/>
-              </w:rPr>
-              <w:t xml:space="preserve">» </w:t>
-            </w:r>
-            <w:r>
-              <w:rPr>
-                <w:lang w:val="de-CH"/>
-              </w:rPr>
-              <w:t>ausgewählt</w:t>
+              <w:t>Ich habe in der «</w:t>
+            </w:r>
+            <w:proofErr w:type="spellStart"/>
+            <w:r>
+              <w:rPr>
+                <w:lang w:val="de-CH"/>
+              </w:rPr>
+              <w:t>StartStation</w:t>
+            </w:r>
+            <w:proofErr w:type="spellEnd"/>
+            <w:r>
+              <w:rPr>
+                <w:lang w:val="de-CH"/>
+              </w:rPr>
+              <w:t>» geklickt</w:t>
             </w:r>
           </w:p>
         </w:tc>
@@ -3708,19 +4063,27 @@
               <w:rPr>
                 <w:lang w:val="de-CH"/>
               </w:rPr>
-              <w:t>Ich auf den «</w:t>
-            </w:r>
-            <w:r>
-              <w:rPr>
-                <w:lang w:val="de-CH"/>
-              </w:rPr>
-              <w:t>Verbindungen Suchen</w:t>
-            </w:r>
-            <w:r>
-              <w:rPr>
-                <w:lang w:val="de-CH"/>
-              </w:rPr>
-              <w:t>» Knopf drücke</w:t>
+              <w:t xml:space="preserve">Ich </w:t>
+            </w:r>
+            <w:r>
+              <w:rPr>
+                <w:lang w:val="de-CH"/>
+              </w:rPr>
+              <w:t>«</w:t>
+            </w:r>
+            <w:proofErr w:type="spellStart"/>
+            <w:r>
+              <w:rPr>
+                <w:lang w:val="de-CH"/>
+              </w:rPr>
+              <w:t>luz</w:t>
+            </w:r>
+            <w:proofErr w:type="spellEnd"/>
+            <w:r>
+              <w:rPr>
+                <w:lang w:val="de-CH"/>
+              </w:rPr>
+              <w:t>» eingebe</w:t>
             </w:r>
           </w:p>
         </w:tc>
@@ -3758,33 +4121,27 @@
               <w:rPr>
                 <w:lang w:val="de-CH"/>
               </w:rPr>
-              <w:t>Wird beim «Verbindungen/</w:t>
+              <w:t xml:space="preserve">Wird beim </w:t>
+            </w:r>
+            <w:r>
+              <w:rPr>
+                <w:lang w:val="de-CH"/>
+              </w:rPr>
+              <w:t>untenstehenden List Box automatisch Alle Stationen die «</w:t>
             </w:r>
             <w:proofErr w:type="spellStart"/>
             <w:r>
               <w:rPr>
                 <w:lang w:val="de-CH"/>
               </w:rPr>
-              <w:t>Stationboard</w:t>
+              <w:t>luz</w:t>
             </w:r>
             <w:proofErr w:type="spellEnd"/>
             <w:r>
               <w:rPr>
                 <w:lang w:val="de-CH"/>
               </w:rPr>
-              <w:t xml:space="preserve">» Fenster </w:t>
-            </w:r>
-            <w:r>
-              <w:rPr>
-                <w:lang w:val="de-CH"/>
-              </w:rPr>
-              <w:t>die nächsten vier Verbindungen</w:t>
-            </w:r>
-            <w:r>
-              <w:rPr>
-                <w:lang w:val="de-CH"/>
-              </w:rPr>
-              <w:t xml:space="preserve"> zwischen die 2 Stationen gezeigt</w:t>
+              <w:t>» im Name beinhalten</w:t>
             </w:r>
           </w:p>
         </w:tc>
@@ -3793,11 +4150,22 @@
     <w:p>
       <w:pPr>
         <w:rPr>
-          <w:sz w:val="40"/>
-          <w:szCs w:val="40"/>
-          <w:lang w:val="de-CH"/>
-        </w:rPr>
-      </w:pPr>
+          <w:lang w:val="de-CH"/>
+        </w:rPr>
+      </w:pPr>
+    </w:p>
+    <w:p>
+      <w:pPr>
+        <w:rPr>
+          <w:lang w:val="de-CH"/>
+        </w:rPr>
+      </w:pPr>
+      <w:r>
+        <w:rPr>
+          <w:lang w:val="de-CH"/>
+        </w:rPr>
+        <w:t>A005</w:t>
+      </w:r>
     </w:p>
     <w:tbl>
       <w:tblPr>
@@ -3850,21 +4218,89 @@
               <w:rPr>
                 <w:lang w:val="de-CH"/>
               </w:rPr>
-              <w:t>Ich habe in der «</w:t>
+              <w:t xml:space="preserve">Ich habe in der «Startstation» und «Zielstation» Text Box respektiv Luzern und Sursee gesucht </w:t>
+            </w:r>
+            <w:r>
+              <w:rPr>
+                <w:lang w:val="de-CH"/>
+              </w:rPr>
+              <w:t>und</w:t>
+            </w:r>
+            <w:r>
+              <w:rPr>
+                <w:lang w:val="de-CH"/>
+              </w:rPr>
+              <w:t xml:space="preserve"> in die untenstehenden List Box ausgewählt</w:t>
+            </w:r>
+            <w:r>
+              <w:rPr>
+                <w:lang w:val="de-CH"/>
+              </w:rPr>
+              <w:t xml:space="preserve"> und </w:t>
+            </w:r>
+            <w:r>
+              <w:rPr>
+                <w:lang w:val="de-CH"/>
+              </w:rPr>
+              <w:t>«Spätere</w:t>
+            </w:r>
+            <w:r>
+              <w:rPr>
+                <w:lang w:val="de-CH"/>
+              </w:rPr>
+              <w:t>s</w:t>
+            </w:r>
+            <w:r>
+              <w:rPr>
+                <w:lang w:val="de-CH"/>
+              </w:rPr>
+              <w:t xml:space="preserve"> Datum»</w:t>
+            </w:r>
+            <w:r>
+              <w:rPr>
+                <w:lang w:val="de-CH"/>
+              </w:rPr>
+              <w:t xml:space="preserve"> ausgewählt</w:t>
+            </w:r>
+            <w:r>
+              <w:rPr>
+                <w:lang w:val="de-CH"/>
+              </w:rPr>
+              <w:t xml:space="preserve"> und </w:t>
+            </w:r>
+            <w:r>
+              <w:rPr>
+                <w:lang w:val="de-CH"/>
+              </w:rPr>
+              <w:t xml:space="preserve">15 und 30 in die respektive Stunden und </w:t>
             </w:r>
             <w:proofErr w:type="spellStart"/>
             <w:r>
               <w:rPr>
                 <w:lang w:val="de-CH"/>
               </w:rPr>
-              <w:t>StartStation</w:t>
+              <w:t>minuten</w:t>
             </w:r>
             <w:proofErr w:type="spellEnd"/>
             <w:r>
               <w:rPr>
                 <w:lang w:val="de-CH"/>
               </w:rPr>
-              <w:t>» geklickt</w:t>
+              <w:t xml:space="preserve"> </w:t>
+            </w:r>
+            <w:proofErr w:type="gramStart"/>
+            <w:r>
+              <w:rPr>
+                <w:lang w:val="de-CH"/>
+              </w:rPr>
+              <w:t>Eingegeben</w:t>
+            </w:r>
+            <w:proofErr w:type="gramEnd"/>
+            <w:r>
+              <w:rPr>
+                <w:lang w:val="de-CH"/>
+              </w:rPr>
+              <w:t xml:space="preserve"> und habe 15 Juni 2019 beim Datum Picker selektiert</w:t>
             </w:r>
           </w:p>
         </w:tc>
@@ -3902,27 +4338,7 @@
               <w:rPr>
                 <w:lang w:val="de-CH"/>
               </w:rPr>
-              <w:t xml:space="preserve">Ich </w:t>
-            </w:r>
-            <w:r>
-              <w:rPr>
-                <w:lang w:val="de-CH"/>
-              </w:rPr>
-              <w:t>«</w:t>
-            </w:r>
-            <w:proofErr w:type="spellStart"/>
-            <w:r>
-              <w:rPr>
-                <w:lang w:val="de-CH"/>
-              </w:rPr>
-              <w:t>luz</w:t>
-            </w:r>
-            <w:proofErr w:type="spellEnd"/>
-            <w:r>
-              <w:rPr>
-                <w:lang w:val="de-CH"/>
-              </w:rPr>
-              <w:t>» eingebe</w:t>
+              <w:t>Ich auf den «Verbindungen Suchen» Knopf drücke</w:t>
             </w:r>
           </w:p>
         </w:tc>
@@ -3960,27 +4376,67 @@
               <w:rPr>
                 <w:lang w:val="de-CH"/>
               </w:rPr>
-              <w:t xml:space="preserve">Wird beim </w:t>
-            </w:r>
-            <w:r>
-              <w:rPr>
-                <w:lang w:val="de-CH"/>
-              </w:rPr>
-              <w:t>untenstehenden List Box automatisch Alle Stationen die «</w:t>
+              <w:t>Wird beim «Verbindungen/</w:t>
             </w:r>
             <w:proofErr w:type="spellStart"/>
             <w:r>
               <w:rPr>
                 <w:lang w:val="de-CH"/>
               </w:rPr>
-              <w:t>luz</w:t>
+              <w:t>Stationboard</w:t>
             </w:r>
             <w:proofErr w:type="spellEnd"/>
             <w:r>
               <w:rPr>
                 <w:lang w:val="de-CH"/>
               </w:rPr>
-              <w:t>» im Name beinhalten</w:t>
+              <w:t xml:space="preserve">» Fenster die vier Verbindungen zwischen die 2 Stationen </w:t>
+            </w:r>
+            <w:r>
+              <w:rPr>
+                <w:lang w:val="de-CH"/>
+              </w:rPr>
+              <w:t xml:space="preserve">die </w:t>
+            </w:r>
+            <w:proofErr w:type="gramStart"/>
+            <w:r>
+              <w:rPr>
+                <w:lang w:val="de-CH"/>
+              </w:rPr>
+              <w:t xml:space="preserve">nach dem eingegeben </w:t>
+            </w:r>
+            <w:r>
+              <w:rPr>
+                <w:lang w:val="de-CH"/>
+              </w:rPr>
+              <w:t>Datum</w:t>
+            </w:r>
+            <w:proofErr w:type="gramEnd"/>
+            <w:r>
+              <w:rPr>
+                <w:lang w:val="de-CH"/>
+              </w:rPr>
+              <w:t xml:space="preserve"> und </w:t>
+            </w:r>
+            <w:proofErr w:type="spellStart"/>
+            <w:r>
+              <w:rPr>
+                <w:lang w:val="de-CH"/>
+              </w:rPr>
+              <w:t>uhrzeit</w:t>
+            </w:r>
+            <w:proofErr w:type="spellEnd"/>
+            <w:r>
+              <w:rPr>
+                <w:lang w:val="de-CH"/>
+              </w:rPr>
+              <w:t xml:space="preserve"> </w:t>
+            </w:r>
+            <w:r>
+              <w:rPr>
+                <w:lang w:val="de-CH"/>
+              </w:rPr>
+              <w:t>gezeigt</w:t>
             </w:r>
           </w:p>
         </w:tc>
@@ -3998,11 +4454,21 @@
     <w:p>
       <w:pPr>
         <w:rPr>
-          <w:sz w:val="40"/>
-          <w:szCs w:val="40"/>
-          <w:lang w:val="de-CH"/>
-        </w:rPr>
-      </w:pPr>
+          <w:lang w:val="de-CH"/>
+        </w:rPr>
+      </w:pPr>
+      <w:r>
+        <w:rPr>
+          <w:lang w:val="de-CH"/>
+        </w:rPr>
+        <w:t>A00</w:t>
+      </w:r>
+      <w:r>
+        <w:rPr>
+          <w:lang w:val="de-CH"/>
+        </w:rPr>
+        <w:t>6</w:t>
+      </w:r>
     </w:p>
     <w:tbl>
       <w:tblPr>
@@ -4055,89 +4521,45 @@
               <w:rPr>
                 <w:lang w:val="de-CH"/>
               </w:rPr>
-              <w:t xml:space="preserve">Ich habe in der «Startstation» und «Zielstation» Text Box respektiv Luzern und Sursee gesucht </w:t>
-            </w:r>
-            <w:r>
-              <w:rPr>
-                <w:lang w:val="de-CH"/>
-              </w:rPr>
-              <w:t>und</w:t>
-            </w:r>
-            <w:r>
-              <w:rPr>
-                <w:lang w:val="de-CH"/>
-              </w:rPr>
-              <w:t xml:space="preserve"> in die untenstehenden List Box ausgewählt</w:t>
-            </w:r>
-            <w:r>
-              <w:rPr>
-                <w:lang w:val="de-CH"/>
-              </w:rPr>
-              <w:t xml:space="preserve"> und </w:t>
-            </w:r>
-            <w:r>
-              <w:rPr>
-                <w:lang w:val="de-CH"/>
-              </w:rPr>
-              <w:t>«Spätere</w:t>
-            </w:r>
-            <w:r>
-              <w:rPr>
-                <w:lang w:val="de-CH"/>
-              </w:rPr>
-              <w:t>s</w:t>
-            </w:r>
-            <w:r>
-              <w:rPr>
-                <w:lang w:val="de-CH"/>
-              </w:rPr>
-              <w:t xml:space="preserve"> Datum»</w:t>
-            </w:r>
-            <w:r>
-              <w:rPr>
-                <w:lang w:val="de-CH"/>
-              </w:rPr>
-              <w:t xml:space="preserve"> ausgewählt</w:t>
-            </w:r>
-            <w:r>
-              <w:rPr>
-                <w:lang w:val="de-CH"/>
-              </w:rPr>
-              <w:t xml:space="preserve"> und </w:t>
-            </w:r>
-            <w:r>
-              <w:rPr>
-                <w:lang w:val="de-CH"/>
-              </w:rPr>
-              <w:t xml:space="preserve">15 und 30 in die respektive Stunden und </w:t>
+              <w:t xml:space="preserve">ich </w:t>
+            </w:r>
+            <w:r>
+              <w:rPr>
+                <w:lang w:val="de-CH"/>
+              </w:rPr>
+              <w:t>suche in der Startstation Text Box</w:t>
+            </w:r>
+            <w:r>
+              <w:rPr>
+                <w:lang w:val="de-CH"/>
+              </w:rPr>
+              <w:t xml:space="preserve"> nach «</w:t>
             </w:r>
             <w:proofErr w:type="spellStart"/>
             <w:r>
               <w:rPr>
                 <w:lang w:val="de-CH"/>
               </w:rPr>
-              <w:t>minuten</w:t>
+              <w:t>luzern</w:t>
             </w:r>
             <w:proofErr w:type="spellEnd"/>
             <w:r>
               <w:rPr>
                 <w:lang w:val="de-CH"/>
               </w:rPr>
-              <w:t xml:space="preserve"> </w:t>
-            </w:r>
-            <w:proofErr w:type="gramStart"/>
-            <w:r>
-              <w:rPr>
-                <w:lang w:val="de-CH"/>
-              </w:rPr>
-              <w:t>Eingegeben</w:t>
-            </w:r>
-            <w:proofErr w:type="gramEnd"/>
-            <w:r>
-              <w:rPr>
-                <w:lang w:val="de-CH"/>
-              </w:rPr>
-              <w:t xml:space="preserve"> und habe 15 Juni 2019 beim Datum Picker selektiert</w:t>
+              <w:t xml:space="preserve">» und </w:t>
+            </w:r>
+            <w:r>
+              <w:rPr>
+                <w:lang w:val="de-CH"/>
+              </w:rPr>
+              <w:t xml:space="preserve">wähle </w:t>
+            </w:r>
+            <w:r>
+              <w:rPr>
+                <w:lang w:val="de-CH"/>
+              </w:rPr>
+              <w:t>«Luzern, Bahnhof&gt;</w:t>
             </w:r>
           </w:p>
         </w:tc>
@@ -4175,12 +4597,35 @@
               <w:rPr>
                 <w:lang w:val="de-CH"/>
               </w:rPr>
-              <w:t>Ich auf den «Verbindungen Suchen» Knopf drücke</w:t>
+              <w:t xml:space="preserve">Ich auf den </w:t>
+            </w:r>
+            <w:r>
+              <w:rPr>
+                <w:lang w:val="de-CH"/>
+              </w:rPr>
+              <w:t>«</w:t>
+            </w:r>
+            <w:proofErr w:type="spellStart"/>
+            <w:r>
+              <w:rPr>
+                <w:lang w:val="de-CH"/>
+              </w:rPr>
+              <w:t>Startstattion</w:t>
+            </w:r>
+            <w:proofErr w:type="spellEnd"/>
+            <w:r>
+              <w:rPr>
+                <w:lang w:val="de-CH"/>
+              </w:rPr>
+              <w:t xml:space="preserve"> Bei Maps anzeigen» Knopf drücke</w:t>
             </w:r>
           </w:p>
         </w:tc>
       </w:tr>
       <w:tr>
+        <w:trPr>
+          <w:trHeight w:val="56"/>
+        </w:trPr>
         <w:tc>
           <w:tcPr>
             <w:tcW w:w="4814" w:type="dxa"/>
@@ -4213,56 +4658,36 @@
               <w:rPr>
                 <w:lang w:val="de-CH"/>
               </w:rPr>
-              <w:t>Wird beim «Verbindungen/</w:t>
+              <w:t xml:space="preserve">Wird beim </w:t>
+            </w:r>
+            <w:r>
+              <w:rPr>
+                <w:lang w:val="de-CH"/>
+              </w:rPr>
+              <w:t xml:space="preserve">im Browser eine search.ch </w:t>
             </w:r>
             <w:proofErr w:type="spellStart"/>
             <w:r>
               <w:rPr>
                 <w:lang w:val="de-CH"/>
               </w:rPr>
-              <w:t>Stationboard</w:t>
+              <w:t>seite</w:t>
             </w:r>
             <w:proofErr w:type="spellEnd"/>
             <w:r>
               <w:rPr>
                 <w:lang w:val="de-CH"/>
               </w:rPr>
-              <w:t xml:space="preserve">» Fenster die vier Verbindungen zwischen die 2 Stationen </w:t>
-            </w:r>
-            <w:r>
-              <w:rPr>
-                <w:lang w:val="de-CH"/>
-              </w:rPr>
-              <w:t xml:space="preserve">die nach dem eingegeben </w:t>
-            </w:r>
-            <w:r>
-              <w:rPr>
-                <w:lang w:val="de-CH"/>
-              </w:rPr>
-              <w:t xml:space="preserve">Datum und </w:t>
-            </w:r>
-            <w:proofErr w:type="spellStart"/>
-            <w:r>
-              <w:rPr>
-                <w:lang w:val="de-CH"/>
-              </w:rPr>
-              <w:t>uhrzeit</w:t>
-            </w:r>
-            <w:proofErr w:type="spellEnd"/>
-            <w:r>
-              <w:rPr>
-                <w:lang w:val="de-CH"/>
-              </w:rPr>
-              <w:t xml:space="preserve"> </w:t>
-            </w:r>
-            <w:bookmarkStart w:id="6" w:name="_GoBack"/>
-            <w:bookmarkEnd w:id="6"/>
-            <w:r>
-              <w:rPr>
-                <w:lang w:val="de-CH"/>
-              </w:rPr>
-              <w:t>gezeigt</w:t>
-            </w:r>
+              <w:t xml:space="preserve"> geöffnet die auf die Station </w:t>
+            </w:r>
+            <w:proofErr w:type="gramStart"/>
+            <w:r>
+              <w:rPr>
+                <w:lang w:val="de-CH"/>
+              </w:rPr>
+              <w:t>Zeigt</w:t>
+            </w:r>
+            <w:proofErr w:type="gramEnd"/>
           </w:p>
         </w:tc>
       </w:tr>
@@ -4270,11 +4695,490 @@
     <w:p>
       <w:pPr>
         <w:rPr>
+          <w:lang w:val="de-CH"/>
+        </w:rPr>
+      </w:pPr>
+    </w:p>
+    <w:p>
+      <w:pPr>
+        <w:rPr>
+          <w:lang w:val="de-CH"/>
+        </w:rPr>
+      </w:pPr>
+      <w:r>
+        <w:rPr>
+          <w:lang w:val="de-CH"/>
+        </w:rPr>
+        <w:t>A00</w:t>
+      </w:r>
+      <w:r>
+        <w:rPr>
+          <w:lang w:val="de-CH"/>
+        </w:rPr>
+        <w:t>7</w:t>
+      </w:r>
+    </w:p>
+    <w:tbl>
+      <w:tblPr>
+        <w:tblStyle w:val="TableGrid"/>
+        <w:tblW w:w="0" w:type="auto"/>
+        <w:tblLook w:val="04A0" w:firstRow="1" w:lastRow="0" w:firstColumn="1" w:lastColumn="0" w:noHBand="0" w:noVBand="1"/>
+      </w:tblPr>
+      <w:tblGrid>
+        <w:gridCol w:w="4814"/>
+        <w:gridCol w:w="4814"/>
+      </w:tblGrid>
+      <w:tr>
+        <w:tc>
+          <w:tcPr>
+            <w:tcW w:w="4814" w:type="dxa"/>
+          </w:tcPr>
+          <w:p>
+            <w:pPr>
+              <w:rPr>
+                <w:lang w:val="de-CH"/>
+              </w:rPr>
+            </w:pPr>
+            <w:r>
+              <w:rPr>
+                <w:lang w:val="de-CH"/>
+              </w:rPr>
+              <w:t xml:space="preserve">Gegeben </w:t>
+            </w:r>
+            <w:proofErr w:type="gramStart"/>
+            <w:r>
+              <w:rPr>
+                <w:lang w:val="de-CH"/>
+              </w:rPr>
+              <w:t>Sei</w:t>
+            </w:r>
+            <w:proofErr w:type="gramEnd"/>
+          </w:p>
+        </w:tc>
+        <w:tc>
+          <w:tcPr>
+            <w:tcW w:w="4814" w:type="dxa"/>
+          </w:tcPr>
+          <w:p>
+            <w:pPr>
+              <w:rPr>
+                <w:lang w:val="de-CH"/>
+              </w:rPr>
+            </w:pPr>
+            <w:r>
+              <w:rPr>
+                <w:lang w:val="de-CH"/>
+              </w:rPr>
+              <w:t xml:space="preserve">ich habe eine </w:t>
+            </w:r>
+            <w:r>
+              <w:rPr>
+                <w:lang w:val="de-CH"/>
+              </w:rPr>
+              <w:t>das Programm gestartet</w:t>
+            </w:r>
+          </w:p>
+        </w:tc>
+      </w:tr>
+      <w:tr>
+        <w:tc>
+          <w:tcPr>
+            <w:tcW w:w="4814" w:type="dxa"/>
+          </w:tcPr>
+          <w:p>
+            <w:pPr>
+              <w:rPr>
+                <w:lang w:val="de-CH"/>
+              </w:rPr>
+            </w:pPr>
+            <w:r>
+              <w:rPr>
+                <w:lang w:val="de-CH"/>
+              </w:rPr>
+              <w:t>Wenn</w:t>
+            </w:r>
+          </w:p>
+        </w:tc>
+        <w:tc>
+          <w:tcPr>
+            <w:tcW w:w="4814" w:type="dxa"/>
+          </w:tcPr>
+          <w:p>
+            <w:pPr>
+              <w:rPr>
+                <w:lang w:val="de-CH"/>
+              </w:rPr>
+            </w:pPr>
+            <w:r>
+              <w:rPr>
+                <w:lang w:val="de-CH"/>
+              </w:rPr>
+              <w:t>Ich auf den «</w:t>
+            </w:r>
+            <w:r>
+              <w:rPr>
+                <w:lang w:val="de-CH"/>
+              </w:rPr>
+              <w:t>Lokale Karte Anzeigen</w:t>
+            </w:r>
+            <w:r>
+              <w:rPr>
+                <w:lang w:val="de-CH"/>
+              </w:rPr>
+              <w:t>» Knopf drücke</w:t>
+            </w:r>
+          </w:p>
+        </w:tc>
+      </w:tr>
+      <w:tr>
+        <w:trPr>
+          <w:trHeight w:val="56"/>
+        </w:trPr>
+        <w:tc>
+          <w:tcPr>
+            <w:tcW w:w="4814" w:type="dxa"/>
+          </w:tcPr>
+          <w:p>
+            <w:pPr>
+              <w:rPr>
+                <w:lang w:val="de-CH"/>
+              </w:rPr>
+            </w:pPr>
+            <w:r>
+              <w:rPr>
+                <w:lang w:val="de-CH"/>
+              </w:rPr>
+              <w:t>Dann</w:t>
+            </w:r>
+          </w:p>
+        </w:tc>
+        <w:tc>
+          <w:tcPr>
+            <w:tcW w:w="4814" w:type="dxa"/>
+          </w:tcPr>
+          <w:p>
+            <w:pPr>
+              <w:rPr>
+                <w:lang w:val="de-CH"/>
+              </w:rPr>
+            </w:pPr>
+            <w:r>
+              <w:rPr>
+                <w:lang w:val="de-CH"/>
+              </w:rPr>
+              <w:t xml:space="preserve">Wird beim im Browser eine search.ch </w:t>
+            </w:r>
+            <w:proofErr w:type="spellStart"/>
+            <w:r>
+              <w:rPr>
+                <w:lang w:val="de-CH"/>
+              </w:rPr>
+              <w:t>seite</w:t>
+            </w:r>
+            <w:proofErr w:type="spellEnd"/>
+            <w:r>
+              <w:rPr>
+                <w:lang w:val="de-CH"/>
+              </w:rPr>
+              <w:t xml:space="preserve"> geöffnet die auf </w:t>
+            </w:r>
+            <w:r>
+              <w:rPr>
+                <w:lang w:val="de-CH"/>
+              </w:rPr>
+              <w:t xml:space="preserve">die </w:t>
+            </w:r>
+            <w:proofErr w:type="spellStart"/>
+            <w:r>
+              <w:rPr>
+                <w:lang w:val="de-CH"/>
+              </w:rPr>
+              <w:t>position</w:t>
+            </w:r>
+            <w:proofErr w:type="spellEnd"/>
+            <w:r>
+              <w:rPr>
+                <w:lang w:val="de-CH"/>
+              </w:rPr>
+              <w:t xml:space="preserve"> des geräts Zei</w:t>
+            </w:r>
+            <w:r>
+              <w:rPr>
+                <w:lang w:val="de-CH"/>
+              </w:rPr>
+              <w:t>t</w:t>
+            </w:r>
+          </w:p>
+        </w:tc>
+      </w:tr>
+    </w:tbl>
+    <w:p>
+      <w:pPr>
+        <w:rPr>
           <w:sz w:val="40"/>
           <w:szCs w:val="40"/>
           <w:lang w:val="de-CH"/>
         </w:rPr>
       </w:pPr>
+    </w:p>
+    <w:tbl>
+      <w:tblPr>
+        <w:tblStyle w:val="TableGrid"/>
+        <w:tblW w:w="0" w:type="auto"/>
+        <w:tblLook w:val="04A0" w:firstRow="1" w:lastRow="0" w:firstColumn="1" w:lastColumn="0" w:noHBand="0" w:noVBand="1"/>
+      </w:tblPr>
+      <w:tblGrid>
+        <w:gridCol w:w="4814"/>
+        <w:gridCol w:w="4814"/>
+      </w:tblGrid>
+      <w:tr>
+        <w:tc>
+          <w:tcPr>
+            <w:tcW w:w="4814" w:type="dxa"/>
+          </w:tcPr>
+          <w:p>
+            <w:pPr>
+              <w:rPr>
+                <w:lang w:val="de-CH"/>
+              </w:rPr>
+            </w:pPr>
+            <w:r>
+              <w:rPr>
+                <w:lang w:val="de-CH"/>
+              </w:rPr>
+              <w:t xml:space="preserve">Gegeben </w:t>
+            </w:r>
+            <w:proofErr w:type="gramStart"/>
+            <w:r>
+              <w:rPr>
+                <w:lang w:val="de-CH"/>
+              </w:rPr>
+              <w:t>Sei</w:t>
+            </w:r>
+            <w:proofErr w:type="gramEnd"/>
+          </w:p>
+        </w:tc>
+        <w:tc>
+          <w:tcPr>
+            <w:tcW w:w="4814" w:type="dxa"/>
+          </w:tcPr>
+          <w:p>
+            <w:pPr>
+              <w:rPr>
+                <w:lang w:val="de-CH"/>
+              </w:rPr>
+            </w:pPr>
+            <w:r>
+              <w:rPr>
+                <w:lang w:val="de-CH"/>
+              </w:rPr>
+              <w:t xml:space="preserve">Ich wähle eine </w:t>
+            </w:r>
+            <w:proofErr w:type="spellStart"/>
+            <w:r>
+              <w:rPr>
+                <w:lang w:val="de-CH"/>
+              </w:rPr>
+              <w:t>fahrt</w:t>
+            </w:r>
+            <w:proofErr w:type="spellEnd"/>
+            <w:r>
+              <w:rPr>
+                <w:lang w:val="de-CH"/>
+              </w:rPr>
+              <w:t xml:space="preserve"> aus im «Verbindungen/</w:t>
+            </w:r>
+            <w:proofErr w:type="spellStart"/>
+            <w:r>
+              <w:rPr>
+                <w:lang w:val="de-CH"/>
+              </w:rPr>
+              <w:t>Stationboard</w:t>
+            </w:r>
+            <w:proofErr w:type="spellEnd"/>
+            <w:r>
+              <w:rPr>
+                <w:lang w:val="de-CH"/>
+              </w:rPr>
+              <w:t>» Fenster</w:t>
+            </w:r>
+          </w:p>
+        </w:tc>
+      </w:tr>
+      <w:tr>
+        <w:tc>
+          <w:tcPr>
+            <w:tcW w:w="4814" w:type="dxa"/>
+          </w:tcPr>
+          <w:p>
+            <w:pPr>
+              <w:rPr>
+                <w:lang w:val="de-CH"/>
+              </w:rPr>
+            </w:pPr>
+            <w:r>
+              <w:rPr>
+                <w:lang w:val="de-CH"/>
+              </w:rPr>
+              <w:t>Wenn</w:t>
+            </w:r>
+          </w:p>
+        </w:tc>
+        <w:tc>
+          <w:tcPr>
+            <w:tcW w:w="4814" w:type="dxa"/>
+          </w:tcPr>
+          <w:p>
+            <w:pPr>
+              <w:rPr>
+                <w:lang w:val="de-CH"/>
+              </w:rPr>
+            </w:pPr>
+            <w:r>
+              <w:rPr>
+                <w:lang w:val="de-CH"/>
+              </w:rPr>
+              <w:t>Ich auf den «</w:t>
+            </w:r>
+            <w:r>
+              <w:rPr>
+                <w:lang w:val="de-CH"/>
+              </w:rPr>
+              <w:t>Via Email Weiterleiten</w:t>
+            </w:r>
+            <w:r>
+              <w:rPr>
+                <w:lang w:val="de-CH"/>
+              </w:rPr>
+              <w:t>» Knopf drücke</w:t>
+            </w:r>
+          </w:p>
+        </w:tc>
+      </w:tr>
+      <w:tr>
+        <w:trPr>
+          <w:trHeight w:val="56"/>
+        </w:trPr>
+        <w:tc>
+          <w:tcPr>
+            <w:tcW w:w="4814" w:type="dxa"/>
+          </w:tcPr>
+          <w:p>
+            <w:pPr>
+              <w:rPr>
+                <w:lang w:val="de-CH"/>
+              </w:rPr>
+            </w:pPr>
+            <w:r>
+              <w:rPr>
+                <w:lang w:val="de-CH"/>
+              </w:rPr>
+              <w:t>Dann</w:t>
+            </w:r>
+          </w:p>
+        </w:tc>
+        <w:tc>
+          <w:tcPr>
+            <w:tcW w:w="4814" w:type="dxa"/>
+          </w:tcPr>
+          <w:p>
+            <w:pPr>
+              <w:rPr>
+                <w:lang w:val="de-CH"/>
+              </w:rPr>
+            </w:pPr>
+            <w:r>
+              <w:rPr>
+                <w:lang w:val="de-CH"/>
+              </w:rPr>
+              <w:t xml:space="preserve">Wird den Windows Mail </w:t>
+            </w:r>
+            <w:proofErr w:type="spellStart"/>
+            <w:r>
+              <w:rPr>
+                <w:lang w:val="de-CH"/>
+              </w:rPr>
+              <w:t>client</w:t>
+            </w:r>
+            <w:proofErr w:type="spellEnd"/>
+            <w:r>
+              <w:rPr>
+                <w:lang w:val="de-CH"/>
+              </w:rPr>
+              <w:t xml:space="preserve"> gestartet </w:t>
+            </w:r>
+            <w:proofErr w:type="gramStart"/>
+            <w:r>
+              <w:rPr>
+                <w:lang w:val="de-CH"/>
+              </w:rPr>
+              <w:t>mit die Information</w:t>
+            </w:r>
+            <w:proofErr w:type="gramEnd"/>
+            <w:r>
+              <w:rPr>
+                <w:lang w:val="de-CH"/>
+              </w:rPr>
+              <w:t xml:space="preserve"> über die Fahrt als </w:t>
+            </w:r>
+            <w:proofErr w:type="spellStart"/>
+            <w:r>
+              <w:rPr>
+                <w:lang w:val="de-CH"/>
+              </w:rPr>
+              <w:t>inhalt</w:t>
+            </w:r>
+            <w:proofErr w:type="spellEnd"/>
+          </w:p>
+        </w:tc>
+      </w:tr>
+    </w:tbl>
+    <w:p>
+      <w:pPr>
+        <w:rPr>
+          <w:sz w:val="40"/>
+          <w:szCs w:val="40"/>
+          <w:lang w:val="de-CH"/>
+        </w:rPr>
+      </w:pPr>
+    </w:p>
+    <w:p>
+      <w:pPr>
+        <w:pStyle w:val="Heading1"/>
+        <w:rPr>
+          <w:lang w:val="de-CH"/>
+        </w:rPr>
+      </w:pPr>
+      <w:proofErr w:type="spellStart"/>
+      <w:r>
+        <w:rPr>
+          <w:lang w:val="de-CH"/>
+        </w:rPr>
+        <w:t>Installation</w:t>
+      </w:r>
+      <w:r>
+        <w:rPr>
+          <w:lang w:val="de-CH"/>
+        </w:rPr>
+        <w:t>anleitung</w:t>
+      </w:r>
+      <w:proofErr w:type="spellEnd"/>
+    </w:p>
+    <w:p>
+      <w:pPr>
+        <w:rPr>
+          <w:lang w:val="de-CH"/>
+        </w:rPr>
+      </w:pPr>
+    </w:p>
+    <w:p>
+      <w:pPr>
+        <w:rPr>
+          <w:lang w:val="de-CH"/>
+        </w:rPr>
+      </w:pPr>
+      <w:bookmarkStart w:id="6" w:name="_GoBack"/>
+      <w:bookmarkEnd w:id="6"/>
     </w:p>
     <w:sectPr>
       <w:headerReference w:type="default" r:id="rId11"/>
@@ -5309,7 +6213,7 @@
 </file>
 
 <file path=customXml/itemProps1.xml><?xml version="1.0" encoding="utf-8"?>
-<ds:datastoreItem xmlns:ds="http://schemas.openxmlformats.org/officeDocument/2006/customXml" ds:itemID="{9C8671C9-C293-447D-BB8D-4575EA37F454}">
+<ds:datastoreItem xmlns:ds="http://schemas.openxmlformats.org/officeDocument/2006/customXml" ds:itemID="{3F103312-A6CE-4067-892E-35F29A60DA8B}">
   <ds:schemaRefs>
     <ds:schemaRef ds:uri="http://schemas.openxmlformats.org/officeDocument/2006/bibliography"/>
   </ds:schemaRefs>

</xml_diff>